<commit_message>
Fixed imputation mistake in batch_effect, separated pca nalaysis for higher dimensions
</commit_message>
<xml_diff>
--- a/Chronic Code/Legacy/Scripts and Results  -ORIGINAL/Methodology and Results.docx
+++ b/Chronic Code/Legacy/Scripts and Results  -ORIGINAL/Methodology and Results.docx
@@ -2598,6 +2598,108 @@
       </w:r>
     </w:p>
     <w:p/>
+    <w:p/>
+    <w:p/>
+    <w:p/>
+    <w:p/>
+    <w:p>
+      <w:pPr>
+        <w:rPr>
+          <w:b/>
+          <w:bCs/>
+        </w:rPr>
+      </w:pPr>
+      <w:r>
+        <w:rPr>
+          <w:b/>
+          <w:bCs/>
+        </w:rPr>
+        <w:t xml:space="preserve"> ADD D0 RESP VS NON-RESP</w:t>
+      </w:r>
+    </w:p>
+    <w:p>
+      <w:pPr>
+        <w:rPr>
+          <w:b/>
+          <w:bCs/>
+        </w:rPr>
+      </w:pPr>
+      <w:r>
+        <w:rPr>
+          <w:b/>
+          <w:bCs/>
+        </w:rPr>
+        <w:t xml:space="preserve">RUN AGAIN WITH DATA CLEANED WITHOUT NORMALISATION </w:t>
+      </w:r>
+      <w:r>
+        <w:rPr>
+          <w:b/>
+          <w:bCs/>
+        </w:rPr>
+        <w:t>–</w:t>
+      </w:r>
+      <w:r>
+        <w:rPr>
+          <w:b/>
+          <w:bCs/>
+        </w:rPr>
+        <w:t xml:space="preserve"> Marie sent</w:t>
+      </w:r>
+    </w:p>
+    <w:p>
+      <w:pPr>
+        <w:rPr>
+          <w:b/>
+          <w:bCs/>
+        </w:rPr>
+      </w:pPr>
+      <w:r>
+        <w:rPr>
+          <w:b/>
+          <w:bCs/>
+        </w:rPr>
+        <w:t>Run with SPE and Insoluble data (combine into single dataset for logistic?</w:t>
+      </w:r>
+    </w:p>
+    <w:p>
+      <w:pPr>
+        <w:rPr>
+          <w:b/>
+          <w:bCs/>
+        </w:rPr>
+      </w:pPr>
+    </w:p>
+    <w:p>
+      <w:pPr>
+        <w:rPr>
+          <w:b/>
+          <w:bCs/>
+        </w:rPr>
+      </w:pPr>
+    </w:p>
+    <w:p>
+      <w:pPr>
+        <w:rPr>
+          <w:b/>
+          <w:bCs/>
+        </w:rPr>
+      </w:pPr>
+      <w:r>
+        <w:rPr>
+          <w:b/>
+          <w:bCs/>
+        </w:rPr>
+        <w:t>Further comparisons:</w:t>
+      </w:r>
+      <w:r>
+        <w:rPr>
+          <w:b/>
+          <w:bCs/>
+        </w:rPr>
+        <w:br/>
+        <w:t>D0 vs other timepoints</w:t>
+      </w:r>
+    </w:p>
     <w:sectPr>
       <w:pgSz w:w="11906" w:h="16838"/>
       <w:pgMar w:top="1440" w:right="1440" w:bottom="1440" w:left="1440" w:header="708" w:footer="708" w:gutter="0"/>

</xml_diff>